<commit_message>
Changed shutdown so the MQTT client can try a disconnect (for both the Publish and Subscribe clients).
</commit_message>
<xml_diff>
--- a/Documentation/Simio API Note - MQTT Steps (old).docx
+++ b/Documentation/Simio API Note - MQTT Steps (old).docx
@@ -365,21 +365,7 @@
                 <w:rStyle w:val="Hyperlink"/>
                 <w:noProof/>
               </w:rPr>
-              <w:t>MQTT</w:t>
-            </w:r>
-            <w:r>
-              <w:rPr>
-                <w:rStyle w:val="Hyperlink"/>
-                <w:noProof/>
-              </w:rPr>
-              <w:t xml:space="preserve"> </w:t>
-            </w:r>
-            <w:r>
-              <w:rPr>
-                <w:rStyle w:val="Hyperlink"/>
-                <w:noProof/>
-              </w:rPr>
-              <w:t>Steps Code Overview</w:t>
+              <w:t>MQTT Steps Code Overview</w:t>
             </w:r>
             <w:r>
               <w:rPr>
@@ -1235,7 +1221,15 @@
         <w:t>a Payload of</w:t>
       </w:r>
       <w:r>
-        <w:t xml:space="preserve"> “Setpoint=23,Average=22.4”. But you can see that it entirely up to the designers of the communication</w:t>
+        <w:t xml:space="preserve"> “Setpoint=</w:t>
+      </w:r>
+      <w:proofErr w:type="gramStart"/>
+      <w:r>
+        <w:t>23,Average</w:t>
+      </w:r>
+      <w:proofErr w:type="gramEnd"/>
+      <w:r>
+        <w:t>=22.4”. But you can see that it entirely up to the designers of the communication</w:t>
       </w:r>
       <w:r>
         <w:t>s to specify the formats for the Topics and Payloads.</w:t>
@@ -1402,7 +1396,15 @@
         <w:t xml:space="preserve"> </w:t>
       </w:r>
       <w:r>
-        <w:t xml:space="preserve">OnMqttReceivedEvent3. The MQTT payload determines which event to fire, and also includes a payload that the Element will place in the Simio Payload </w:t>
+        <w:t xml:space="preserve">OnMqttReceivedEvent3. The MQTT payload determines which event to fire, </w:t>
+      </w:r>
+      <w:proofErr w:type="gramStart"/>
+      <w:r>
+        <w:t>and also</w:t>
+      </w:r>
+      <w:proofErr w:type="gramEnd"/>
+      <w:r>
+        <w:t xml:space="preserve"> includes a payload that the Element will place in the Simio Payload </w:t>
       </w:r>
       <w:r>
         <w:t xml:space="preserve">State variable. An example payload might look like this: </w:t>
@@ -1413,7 +1415,15 @@
       </w:r>
       <w:proofErr w:type="spellEnd"/>
       <w:r>
-        <w:t>=2,Payload=this is just an example payload.</w:t>
+        <w:t>=</w:t>
+      </w:r>
+      <w:proofErr w:type="gramStart"/>
+      <w:r>
+        <w:t>2,Payload</w:t>
+      </w:r>
+      <w:proofErr w:type="gramEnd"/>
+      <w:r>
+        <w:t>=this is just an example payload.</w:t>
       </w:r>
     </w:p>
     <w:p>
@@ -1583,7 +1593,15 @@
     </w:p>
     <w:p>
       <w:r>
-        <w:t xml:space="preserve">To run the Models you will need an MQTT </w:t>
+        <w:t xml:space="preserve">To run the </w:t>
+      </w:r>
+      <w:proofErr w:type="gramStart"/>
+      <w:r>
+        <w:t>Models</w:t>
+      </w:r>
+      <w:proofErr w:type="gramEnd"/>
+      <w:r>
+        <w:t xml:space="preserve"> you will need an MQTT </w:t>
       </w:r>
       <w:r>
         <w:t>Broker/Server</w:t>
@@ -1610,7 +1628,15 @@
     </w:p>
     <w:p>
       <w:r>
-        <w:t xml:space="preserve">To initiate messages we will also use the free MQTT Explorer app that is available in the Microsoft Store. It was written by Thomas </w:t>
+        <w:t xml:space="preserve">To initiate </w:t>
+      </w:r>
+      <w:proofErr w:type="gramStart"/>
+      <w:r>
+        <w:t>messages</w:t>
+      </w:r>
+      <w:proofErr w:type="gramEnd"/>
+      <w:r>
+        <w:t xml:space="preserve"> we will also use the free MQTT Explorer app that is available in the Microsoft Store. It was written by Thomas </w:t>
       </w:r>
       <w:proofErr w:type="spellStart"/>
       <w:r>
@@ -1723,6 +1749,9 @@
     </w:p>
     <w:p>
       <w:r>
+        <w:rPr>
+          <w:noProof/>
+        </w:rPr>
         <w:lastRenderedPageBreak/>
         <w:drawing>
           <wp:inline distT="0" distB="0" distL="0" distR="0" wp14:anchorId="0BFBF003" wp14:editId="2BE79C75">
@@ -1806,7 +1835,15 @@
     </w:p>
     <w:p>
       <w:r>
-        <w:t>The Publish and Subscribe connectors have identical properties. You specify the address and port of the MQTT broker/server. The connectors are then references by the MQTT Publish Step or the MQTT Subscribe Element.</w:t>
+        <w:t xml:space="preserve">The Publish and Subscribe connectors have identical properties. You specify the address and port of the MQTT broker/server. The connectors are then </w:t>
+      </w:r>
+      <w:proofErr w:type="gramStart"/>
+      <w:r>
+        <w:t>references</w:t>
+      </w:r>
+      <w:proofErr w:type="gramEnd"/>
+      <w:r>
+        <w:t xml:space="preserve"> by the MQTT Publish Step or the MQTT Subscribe Element.</w:t>
       </w:r>
     </w:p>
     <w:p>
@@ -1819,6 +1856,9 @@
     </w:p>
     <w:p>
       <w:r>
+        <w:rPr>
+          <w:noProof/>
+        </w:rPr>
         <w:drawing>
           <wp:inline distT="0" distB="0" distL="0" distR="0" wp14:anchorId="50691CA0" wp14:editId="6F53BC9A">
             <wp:extent cx="5943600" cy="2298065"/>
@@ -2003,7 +2043,15 @@
         <w:t xml:space="preserve"> server as a service and start it.</w:t>
       </w:r>
       <w:r>
-        <w:t xml:space="preserve"> You can set it up to run automatically each time your computer starts.</w:t>
+        <w:t xml:space="preserve"> You can set it up to </w:t>
+      </w:r>
+      <w:proofErr w:type="gramStart"/>
+      <w:r>
+        <w:t>run automatically</w:t>
+      </w:r>
+      <w:proofErr w:type="gramEnd"/>
+      <w:r>
+        <w:t xml:space="preserve"> each time your computer starts.</w:t>
       </w:r>
     </w:p>
     <w:p>
@@ -2294,13 +2342,24 @@
         </w:rPr>
       </w:pPr>
       <w:r>
-        <w:t xml:space="preserve">Much of this information is derived from this great article here: </w:t>
+        <w:t>Much of this information is derived from this great article here</w:t>
+      </w:r>
+      <w:proofErr w:type="gramStart"/>
+      <w:r>
+        <w:t xml:space="preserve">: </w:t>
       </w:r>
       <w:r>
         <w:rPr>
           <w:rFonts w:ascii="Calibri" w:hAnsi="Calibri" w:cs="Calibri"/>
         </w:rPr>
-        <w:t xml:space="preserve">: </w:t>
+        <w:t>:</w:t>
+      </w:r>
+      <w:proofErr w:type="gramEnd"/>
+      <w:r>
+        <w:rPr>
+          <w:rFonts w:ascii="Calibri" w:hAnsi="Calibri" w:cs="Calibri"/>
+        </w:rPr>
+        <w:t xml:space="preserve"> </w:t>
       </w:r>
       <w:hyperlink r:id="rId13" w:history="1">
         <w:r>
@@ -2408,7 +2467,15 @@
     <w:p/>
     <w:p>
       <w:r>
-        <w:t xml:space="preserve">For ease-of-use, the files found deep under the x64\bin folder where copied to c:\tools\openssl and the path to this was added to </w:t>
+        <w:t xml:space="preserve">For ease-of-use, the files found deep under the x64\bin folder </w:t>
+      </w:r>
+      <w:proofErr w:type="gramStart"/>
+      <w:r>
+        <w:t>where</w:t>
+      </w:r>
+      <w:proofErr w:type="gramEnd"/>
+      <w:r>
+        <w:t xml:space="preserve"> copied to c:\tools\openssl and the path to this was added to </w:t>
       </w:r>
       <w:r>
         <w:t>the local PATH environment variable for eas</w:t>
@@ -2523,7 +2590,15 @@
     </w:p>
     <w:p>
       <w:r>
-        <w:t xml:space="preserve">The install is straightforward and the result is a service called </w:t>
+        <w:t xml:space="preserve">The install is </w:t>
+      </w:r>
+      <w:proofErr w:type="gramStart"/>
+      <w:r>
+        <w:t>straightforward</w:t>
+      </w:r>
+      <w:proofErr w:type="gramEnd"/>
+      <w:r>
+        <w:t xml:space="preserve"> and the result is a service called </w:t>
       </w:r>
     </w:p>
     <w:p/>
@@ -2629,6 +2704,9 @@
     <w:p/>
     <w:p>
       <w:r>
+        <w:rPr>
+          <w:noProof/>
+        </w:rPr>
         <w:drawing>
           <wp:inline distT="0" distB="0" distL="0" distR="0" wp14:anchorId="761A4641" wp14:editId="3B3D2B6A">
             <wp:extent cx="5943600" cy="1707515"/>
@@ -2669,6 +2747,9 @@
     <w:p/>
     <w:p>
       <w:r>
+        <w:rPr>
+          <w:noProof/>
+        </w:rPr>
         <w:lastRenderedPageBreak/>
         <w:drawing>
           <wp:inline distT="0" distB="0" distL="0" distR="0" wp14:anchorId="74FEDE97" wp14:editId="70AE4435">
@@ -2921,7 +3002,15 @@
         <w:t xml:space="preserve">, </w:t>
       </w:r>
       <w:r>
-        <w:t>a quick review of MQTT. It is called a pub-sub because the clients can both “publish” a message with a given topic, and also subscribe to topics and therefore receive a message anytime a topic changes.</w:t>
+        <w:t xml:space="preserve">a quick review of MQTT. It is called a pub-sub because the clients can both “publish” a message with a given topic, and also subscribe to topics and therefore receive a message anytime a topic </w:t>
+      </w:r>
+      <w:proofErr w:type="gramStart"/>
+      <w:r>
+        <w:t>changes</w:t>
+      </w:r>
+      <w:proofErr w:type="gramEnd"/>
+      <w:r>
+        <w:t>.</w:t>
       </w:r>
       <w:r>
         <w:t xml:space="preserve"> The data within a topic is called a “payload”.</w:t>
@@ -3133,7 +3222,15 @@
     </w:p>
     <w:p>
       <w:r>
-        <w:t>***Diagram show how Simio uses MQTT***</w:t>
+        <w:t>***</w:t>
+      </w:r>
+      <w:proofErr w:type="gramStart"/>
+      <w:r>
+        <w:t>Diagram</w:t>
+      </w:r>
+      <w:proofErr w:type="gramEnd"/>
+      <w:r>
+        <w:t xml:space="preserve"> show how Simio uses MQTT***</w:t>
       </w:r>
     </w:p>
     <w:p>

</xml_diff>